<commit_message>
preciznije povezuje tabelu sa dijagramom, izmjena u postuslovu za alternativni tok izvjestaja
</commit_message>
<xml_diff>
--- a/#F4 #F5 use case.docx
+++ b/#F4 #F5 use case.docx
@@ -766,7 +766,47 @@
                 <w:sz w:val="24"/>
                 <w:szCs w:val="24"/>
               </w:rPr>
-              <w:t>Postuslov: poslovođa u izvještaj upisuje dato stanje i bira drugi proizvod za analizu.</w:t>
+              <w:t xml:space="preserve">Postuslov: poslovođa </w:t>
+            </w:r>
+            <w:r>
+              <w:rPr>
+                <w:rFonts w:ascii="Arial" w:hAnsi="Arial" w:cs="Arial"/>
+                <w:sz w:val="24"/>
+                <w:szCs w:val="24"/>
+              </w:rPr>
+              <w:t>može</w:t>
+            </w:r>
+            <w:r>
+              <w:rPr>
+                <w:rFonts w:ascii="Arial" w:hAnsi="Arial" w:cs="Arial"/>
+                <w:sz w:val="24"/>
+                <w:szCs w:val="24"/>
+              </w:rPr>
+              <w:t xml:space="preserve"> </w:t>
+            </w:r>
+            <w:r>
+              <w:rPr>
+                <w:rFonts w:ascii="Arial" w:hAnsi="Arial" w:cs="Arial"/>
+                <w:sz w:val="24"/>
+                <w:szCs w:val="24"/>
+              </w:rPr>
+              <w:t>da</w:t>
+            </w:r>
+            <w:r>
+              <w:rPr>
+                <w:rFonts w:ascii="Arial" w:hAnsi="Arial" w:cs="Arial"/>
+                <w:sz w:val="24"/>
+                <w:szCs w:val="24"/>
+              </w:rPr>
+              <w:t xml:space="preserve"> bira drugi proizvod za analizu</w:t>
+            </w:r>
+            <w:r>
+              <w:rPr>
+                <w:rFonts w:ascii="Arial" w:hAnsi="Arial" w:cs="Arial"/>
+                <w:sz w:val="24"/>
+                <w:szCs w:val="24"/>
+              </w:rPr>
+              <w:t xml:space="preserve"> ili da prekine izvještaj</w:t>
             </w:r>
           </w:p>
         </w:tc>

</xml_diff>